<commit_message>
added oppgave 1 to README.docx
</commit_message>
<xml_diff>
--- a/eksamensbesvarelser/EKS_H16/README.docx
+++ b/eksamensbesvarelser/EKS_H16/README.docx
@@ -5,13 +5,13 @@
     <w:p>
       <w:pPr>
         <w:rPr>
-          <w:rFonts w:ascii="Palatino" w:hAnsi="Palatino"/>
+          <w:rFonts w:ascii="Helvetica Neue" w:hAnsi="Helvetica Neue"/>
           <w:b/>
         </w:rPr>
       </w:pPr>
       <w:r>
         <w:rPr>
-          <w:rFonts w:ascii="Palatino" w:hAnsi="Palatino"/>
+          <w:rFonts w:ascii="Helvetica Neue" w:hAnsi="Helvetica Neue"/>
           <w:b/>
         </w:rPr>
         <w:t>Oppgave 1</w:t>
@@ -20,24 +20,184 @@
     <w:p>
       <w:pPr>
         <w:rPr>
-          <w:rFonts w:ascii="Palatino" w:hAnsi="Palatino"/>
+          <w:rFonts w:ascii="Helvetica Neue" w:hAnsi="Helvetica Neue"/>
         </w:rPr>
       </w:pPr>
     </w:p>
     <w:p>
       <w:pPr>
         <w:rPr>
-          <w:rFonts w:ascii="Palatino" w:hAnsi="Palatino"/>
+          <w:rFonts w:ascii="Helvetica Neue" w:hAnsi="Helvetica Neue"/>
+        </w:rPr>
+      </w:pPr>
+      <w:r>
+        <w:rPr>
+          <w:rFonts w:ascii="Helvetica Neue" w:hAnsi="Helvetica Neue"/>
+        </w:rPr>
+        <w:t xml:space="preserve">I oppgave </w:t>
+      </w:r>
+      <w:r>
+        <w:rPr>
+          <w:rFonts w:ascii="Helvetica Neue" w:hAnsi="Helvetica Neue"/>
+        </w:rPr>
+        <w:t xml:space="preserve">1 </w:t>
+      </w:r>
+      <w:r>
+        <w:rPr>
+          <w:rFonts w:ascii="Helvetica Neue" w:hAnsi="Helvetica Neue"/>
+        </w:rPr>
+        <w:t>brukte jeg redigeringsprogrammet Adobe Premiere Pro CC 2015 v9.2.0</w:t>
+      </w:r>
+      <w:r>
+        <w:rPr>
+          <w:rFonts w:ascii="Helvetica Neue" w:hAnsi="Helvetica Neue"/>
+        </w:rPr>
+        <w:t xml:space="preserve"> for å lage </w:t>
+      </w:r>
+      <w:r>
+        <w:rPr>
+          <w:rFonts w:ascii="Helvetica Neue" w:hAnsi="Helvetica Neue"/>
+        </w:rPr>
+        <w:t>videoen ”intro”. Jeg valgte filformatene .mov og .mp4 da disse brukes på de fleste plattformer og nettlesere, er av forholdsvis liten størrelse, og brukes av svært mange.</w:t>
+      </w:r>
+    </w:p>
+    <w:p>
+      <w:pPr>
+        <w:rPr>
+          <w:rFonts w:ascii="Helvetica Neue" w:hAnsi="Helvetica Neue"/>
+        </w:rPr>
+      </w:pPr>
+    </w:p>
+    <w:p>
+      <w:pPr>
+        <w:rPr>
+          <w:rFonts w:ascii="Helvetica Neue" w:hAnsi="Helvetica Neue"/>
+        </w:rPr>
+      </w:pPr>
+      <w:r>
+        <w:rPr>
+          <w:rFonts w:ascii="Helvetica Neue" w:hAnsi="Helvetica Neue"/>
+        </w:rPr>
+        <w:t xml:space="preserve">Videoen er 29 sekunder lang og fungerer som en informasjons – og promosjonsvideo av firmaet </w:t>
+      </w:r>
+      <w:r>
+        <w:rPr>
+          <w:rFonts w:ascii="Helvetica Neue" w:hAnsi="Helvetica Neue"/>
+          <w:i/>
+        </w:rPr>
+        <w:t xml:space="preserve">Fra fjord til bord. </w:t>
+      </w:r>
+      <w:r>
+        <w:rPr>
+          <w:rFonts w:ascii="Helvetica Neue" w:hAnsi="Helvetica Neue"/>
+        </w:rPr>
+        <w:t>Jeg brukte måseskrikene og musikken slik oppgaven ba om, og på slutten blir firmanavnet promotert.</w:t>
+      </w:r>
+    </w:p>
+    <w:p>
+      <w:pPr>
+        <w:rPr>
+          <w:rFonts w:ascii="Helvetica Neue" w:hAnsi="Helvetica Neue"/>
+        </w:rPr>
+      </w:pPr>
+    </w:p>
+    <w:p>
+      <w:pPr>
+        <w:rPr>
+          <w:rFonts w:ascii="Helvetica Neue" w:hAnsi="Helvetica Neue"/>
+        </w:rPr>
+      </w:pPr>
+      <w:r>
+        <w:rPr>
+          <w:rFonts w:ascii="Helvetica Neue" w:hAnsi="Helvetica Neue"/>
+        </w:rPr>
+        <w:t>Filene er:</w:t>
+      </w:r>
+    </w:p>
+    <w:p>
+      <w:pPr>
+        <w:pStyle w:val="ListParagraph"/>
+        <w:numPr>
+          <w:ilvl w:val="0"/>
+          <w:numId w:val="1"/>
+        </w:numPr>
+        <w:rPr>
+          <w:rFonts w:ascii="Helvetica Neue" w:hAnsi="Helvetica Neue"/>
+          <w:i/>
+        </w:rPr>
+      </w:pPr>
+      <w:r>
+        <w:rPr>
+          <w:rFonts w:ascii="Helvetica Neue" w:hAnsi="Helvetica Neue"/>
+          <w:i/>
+        </w:rPr>
+        <w:t>intro.mov</w:t>
+      </w:r>
+    </w:p>
+    <w:p>
+      <w:pPr>
+        <w:pStyle w:val="ListParagraph"/>
+        <w:numPr>
+          <w:ilvl w:val="0"/>
+          <w:numId w:val="1"/>
+        </w:numPr>
+        <w:rPr>
+          <w:rFonts w:ascii="Helvetica Neue" w:hAnsi="Helvetica Neue"/>
+          <w:i/>
+        </w:rPr>
+      </w:pPr>
+      <w:r>
+        <w:rPr>
+          <w:rFonts w:ascii="Helvetica Neue" w:hAnsi="Helvetica Neue"/>
+          <w:i/>
+        </w:rPr>
+        <w:t>intro.mp4</w:t>
+      </w:r>
+    </w:p>
+    <w:p>
+      <w:pPr>
+        <w:rPr>
+          <w:rFonts w:ascii="Helvetica Neue" w:hAnsi="Helvetica Neue"/>
+        </w:rPr>
+      </w:pPr>
+    </w:p>
+    <w:p>
+      <w:pPr>
+        <w:rPr>
+          <w:rFonts w:ascii="Helvetica Neue" w:hAnsi="Helvetica Neue"/>
+          <w:b/>
+        </w:rPr>
+      </w:pPr>
+      <w:r>
+        <w:rPr>
+          <w:rFonts w:ascii="Helvetica Neue" w:hAnsi="Helvetica Neue"/>
+          <w:b/>
+        </w:rPr>
+        <w:t>Oppgave 2</w:t>
+      </w:r>
+    </w:p>
+    <w:p>
+      <w:pPr>
+        <w:rPr>
+          <w:rFonts w:ascii="Helvetica Neue" w:hAnsi="Helvetica Neue"/>
+          <w:b/>
+        </w:rPr>
+      </w:pPr>
+    </w:p>
+    <w:p>
+      <w:pPr>
+        <w:rPr>
+          <w:rFonts w:ascii="Helvetica Neue" w:hAnsi="Helvetica Neue"/>
         </w:rPr>
       </w:pPr>
       <w:bookmarkStart w:id="0" w:name="_GoBack"/>
       <w:bookmarkEnd w:id="0"/>
     </w:p>
     <w:sectPr>
-      <w:headerReference w:type="even" r:id="rId8"/>
-      <w:headerReference w:type="default" r:id="rId9"/>
-      <w:footerReference w:type="even" r:id="rId10"/>
-      <w:footerReference w:type="default" r:id="rId11"/>
+      <w:headerReference w:type="even" r:id="rId9"/>
+      <w:headerReference w:type="default" r:id="rId10"/>
+      <w:footerReference w:type="even" r:id="rId11"/>
+      <w:footerReference w:type="default" r:id="rId12"/>
       <w:pgSz w:w="11900" w:h="16840"/>
       <w:pgMar w:top="1440" w:right="1800" w:bottom="1440" w:left="1800" w:header="708" w:footer="708" w:gutter="0"/>
       <w:cols w:space="708"/>
@@ -112,29 +272,34 @@
       <w:framePr w:wrap="around" w:vAnchor="text" w:hAnchor="margin" w:xAlign="right" w:y="1"/>
       <w:rPr>
         <w:rStyle w:val="PageNumber"/>
+        <w:rFonts w:ascii="Helvetica Neue" w:hAnsi="Helvetica Neue"/>
       </w:rPr>
     </w:pPr>
     <w:r>
       <w:rPr>
         <w:rStyle w:val="PageNumber"/>
+        <w:rFonts w:ascii="Helvetica Neue" w:hAnsi="Helvetica Neue"/>
       </w:rPr>
       <w:fldChar w:fldCharType="begin"/>
     </w:r>
     <w:r>
       <w:rPr>
         <w:rStyle w:val="PageNumber"/>
+        <w:rFonts w:ascii="Helvetica Neue" w:hAnsi="Helvetica Neue"/>
       </w:rPr>
       <w:instrText xml:space="preserve">PAGE  </w:instrText>
     </w:r>
     <w:r>
       <w:rPr>
         <w:rStyle w:val="PageNumber"/>
+        <w:rFonts w:ascii="Helvetica Neue" w:hAnsi="Helvetica Neue"/>
       </w:rPr>
       <w:fldChar w:fldCharType="separate"/>
     </w:r>
     <w:r>
       <w:rPr>
         <w:rStyle w:val="PageNumber"/>
+        <w:rFonts w:ascii="Helvetica Neue" w:hAnsi="Helvetica Neue"/>
         <w:noProof/>
       </w:rPr>
       <w:t>1</w:t>
@@ -142,6 +307,7 @@
     <w:r>
       <w:rPr>
         <w:rStyle w:val="PageNumber"/>
+        <w:rFonts w:ascii="Helvetica Neue" w:hAnsi="Helvetica Neue"/>
       </w:rPr>
       <w:fldChar w:fldCharType="end"/>
     </w:r>
@@ -150,6 +316,9 @@
     <w:pPr>
       <w:pStyle w:val="Footer"/>
       <w:ind w:right="360"/>
+      <w:rPr>
+        <w:rFonts w:ascii="Helvetica Neue" w:hAnsi="Helvetica Neue"/>
+      </w:rPr>
     </w:pPr>
   </w:p>
 </w:ftr>
@@ -245,29 +414,171 @@
   <w:p>
     <w:pPr>
       <w:pStyle w:val="Header"/>
+      <w:rPr>
+        <w:rFonts w:ascii="Helvetica Neue" w:hAnsi="Helvetica Neue"/>
+      </w:rPr>
     </w:pPr>
     <w:r>
+      <w:rPr>
+        <w:rFonts w:ascii="Helvetica Neue" w:hAnsi="Helvetica Neue"/>
+      </w:rPr>
       <w:t>Ola Nordmann</w:t>
     </w:r>
     <w:r>
+      <w:rPr>
+        <w:rFonts w:ascii="Helvetica Neue" w:hAnsi="Helvetica Neue"/>
+      </w:rPr>
       <w:ptab w:relativeTo="margin" w:alignment="center" w:leader="none"/>
     </w:r>
     <w:r>
+      <w:rPr>
+        <w:rFonts w:ascii="Helvetica Neue" w:hAnsi="Helvetica Neue"/>
+      </w:rPr>
       <w:t>IT2 - Eksamen</w:t>
     </w:r>
     <w:r>
+      <w:rPr>
+        <w:rFonts w:ascii="Helvetica Neue" w:hAnsi="Helvetica Neue"/>
+      </w:rPr>
       <w:ptab w:relativeTo="margin" w:alignment="right" w:leader="none"/>
     </w:r>
     <w:r>
+      <w:rPr>
+        <w:rFonts w:ascii="Helvetica Neue" w:hAnsi="Helvetica Neue"/>
+      </w:rPr>
       <w:t>29.01.17</w:t>
     </w:r>
   </w:p>
   <w:p>
     <w:pPr>
       <w:pStyle w:val="Header"/>
+      <w:rPr>
+        <w:rFonts w:ascii="Helvetica Neue" w:hAnsi="Helvetica Neue"/>
+      </w:rPr>
     </w:pPr>
   </w:p>
 </w:hdr>
+</file>
+
+<file path=word/numbering.xml><?xml version="1.0" encoding="utf-8"?>
+<w:numbering xmlns:wpc="http://schemas.microsoft.com/office/word/2010/wordprocessingCanvas" xmlns:mo="http://schemas.microsoft.com/office/mac/office/2008/main" xmlns:mc="http://schemas.openxmlformats.org/markup-compatibility/2006" xmlns:mv="urn:schemas-microsoft-com:mac:vml" xmlns:o="urn:schemas-microsoft-com:office:office" xmlns:r="http://schemas.openxmlformats.org/officeDocument/2006/relationships" xmlns:m="http://schemas.openxmlformats.org/officeDocument/2006/math" xmlns:v="urn:schemas-microsoft-com:vml" xmlns:wp14="http://schemas.microsoft.com/office/word/2010/wordprocessingDrawing" xmlns:wp="http://schemas.openxmlformats.org/drawingml/2006/wordprocessingDrawing" xmlns:w10="urn:schemas-microsoft-com:office:word" xmlns:w="http://schemas.openxmlformats.org/wordprocessingml/2006/main" xmlns:w14="http://schemas.microsoft.com/office/word/2010/wordml" xmlns:wpg="http://schemas.microsoft.com/office/word/2010/wordprocessingGroup" xmlns:wpi="http://schemas.microsoft.com/office/word/2010/wordprocessingInk" xmlns:wne="http://schemas.microsoft.com/office/word/2006/wordml" xmlns:wps="http://schemas.microsoft.com/office/word/2010/wordprocessingShape" mc:Ignorable="w14 wp14">
+  <w:abstractNum w:abstractNumId="0">
+    <w:nsid w:val="61DA297F"/>
+    <w:multiLevelType w:val="hybridMultilevel"/>
+    <w:tmpl w:val="58C6034E"/>
+    <w:lvl w:ilvl="0" w:tplc="04090001">
+      <w:start w:val="1"/>
+      <w:numFmt w:val="bullet"/>
+      <w:lvlText w:val=""/>
+      <w:lvlJc w:val="left"/>
+      <w:pPr>
+        <w:ind w:left="720" w:hanging="360"/>
+      </w:pPr>
+      <w:rPr>
+        <w:rFonts w:ascii="Symbol" w:hAnsi="Symbol" w:hint="default"/>
+      </w:rPr>
+    </w:lvl>
+    <w:lvl w:ilvl="1" w:tplc="04090003" w:tentative="1">
+      <w:start w:val="1"/>
+      <w:numFmt w:val="bullet"/>
+      <w:lvlText w:val="o"/>
+      <w:lvlJc w:val="left"/>
+      <w:pPr>
+        <w:ind w:left="1440" w:hanging="360"/>
+      </w:pPr>
+      <w:rPr>
+        <w:rFonts w:ascii="Courier New" w:hAnsi="Courier New" w:hint="default"/>
+      </w:rPr>
+    </w:lvl>
+    <w:lvl w:ilvl="2" w:tplc="04090005" w:tentative="1">
+      <w:start w:val="1"/>
+      <w:numFmt w:val="bullet"/>
+      <w:lvlText w:val=""/>
+      <w:lvlJc w:val="left"/>
+      <w:pPr>
+        <w:ind w:left="2160" w:hanging="360"/>
+      </w:pPr>
+      <w:rPr>
+        <w:rFonts w:ascii="Wingdings" w:hAnsi="Wingdings" w:hint="default"/>
+      </w:rPr>
+    </w:lvl>
+    <w:lvl w:ilvl="3" w:tplc="04090001" w:tentative="1">
+      <w:start w:val="1"/>
+      <w:numFmt w:val="bullet"/>
+      <w:lvlText w:val=""/>
+      <w:lvlJc w:val="left"/>
+      <w:pPr>
+        <w:ind w:left="2880" w:hanging="360"/>
+      </w:pPr>
+      <w:rPr>
+        <w:rFonts w:ascii="Symbol" w:hAnsi="Symbol" w:hint="default"/>
+      </w:rPr>
+    </w:lvl>
+    <w:lvl w:ilvl="4" w:tplc="04090003" w:tentative="1">
+      <w:start w:val="1"/>
+      <w:numFmt w:val="bullet"/>
+      <w:lvlText w:val="o"/>
+      <w:lvlJc w:val="left"/>
+      <w:pPr>
+        <w:ind w:left="3600" w:hanging="360"/>
+      </w:pPr>
+      <w:rPr>
+        <w:rFonts w:ascii="Courier New" w:hAnsi="Courier New" w:hint="default"/>
+      </w:rPr>
+    </w:lvl>
+    <w:lvl w:ilvl="5" w:tplc="04090005" w:tentative="1">
+      <w:start w:val="1"/>
+      <w:numFmt w:val="bullet"/>
+      <w:lvlText w:val=""/>
+      <w:lvlJc w:val="left"/>
+      <w:pPr>
+        <w:ind w:left="4320" w:hanging="360"/>
+      </w:pPr>
+      <w:rPr>
+        <w:rFonts w:ascii="Wingdings" w:hAnsi="Wingdings" w:hint="default"/>
+      </w:rPr>
+    </w:lvl>
+    <w:lvl w:ilvl="6" w:tplc="04090001" w:tentative="1">
+      <w:start w:val="1"/>
+      <w:numFmt w:val="bullet"/>
+      <w:lvlText w:val=""/>
+      <w:lvlJc w:val="left"/>
+      <w:pPr>
+        <w:ind w:left="5040" w:hanging="360"/>
+      </w:pPr>
+      <w:rPr>
+        <w:rFonts w:ascii="Symbol" w:hAnsi="Symbol" w:hint="default"/>
+      </w:rPr>
+    </w:lvl>
+    <w:lvl w:ilvl="7" w:tplc="04090003" w:tentative="1">
+      <w:start w:val="1"/>
+      <w:numFmt w:val="bullet"/>
+      <w:lvlText w:val="o"/>
+      <w:lvlJc w:val="left"/>
+      <w:pPr>
+        <w:ind w:left="5760" w:hanging="360"/>
+      </w:pPr>
+      <w:rPr>
+        <w:rFonts w:ascii="Courier New" w:hAnsi="Courier New" w:hint="default"/>
+      </w:rPr>
+    </w:lvl>
+    <w:lvl w:ilvl="8" w:tplc="04090005" w:tentative="1">
+      <w:start w:val="1"/>
+      <w:numFmt w:val="bullet"/>
+      <w:lvlText w:val=""/>
+      <w:lvlJc w:val="left"/>
+      <w:pPr>
+        <w:ind w:left="6480" w:hanging="360"/>
+      </w:pPr>
+      <w:rPr>
+        <w:rFonts w:ascii="Wingdings" w:hAnsi="Wingdings" w:hint="default"/>
+      </w:rPr>
+    </w:lvl>
+  </w:abstractNum>
+  <w:num w:numId="1">
+    <w:abstractNumId w:val="0"/>
+  </w:num>
+</w:numbering>
 </file>
 
 <file path=word/styles.xml><?xml version="1.0" encoding="utf-8"?>
@@ -432,7 +743,6 @@
   <w:style w:type="character" w:default="1" w:styleId="DefaultParagraphFont">
     <w:name w:val="Default Paragraph Font"/>
     <w:uiPriority w:val="1"/>
-    <w:semiHidden/>
     <w:unhideWhenUsed/>
   </w:style>
   <w:style w:type="table" w:default="1" w:styleId="TableNormal">
@@ -511,6 +821,17 @@
     <w:semiHidden/>
     <w:unhideWhenUsed/>
     <w:rsid w:val="00A51272"/>
+  </w:style>
+  <w:style w:type="paragraph" w:styleId="ListParagraph">
+    <w:name w:val="List Paragraph"/>
+    <w:basedOn w:val="Normal"/>
+    <w:uiPriority w:val="34"/>
+    <w:qFormat/>
+    <w:rsid w:val="00E047DC"/>
+    <w:pPr>
+      <w:ind w:left="720"/>
+      <w:contextualSpacing/>
+    </w:pPr>
   </w:style>
 </w:styles>
 </file>
@@ -677,7 +998,6 @@
   <w:style w:type="character" w:default="1" w:styleId="DefaultParagraphFont">
     <w:name w:val="Default Paragraph Font"/>
     <w:uiPriority w:val="1"/>
-    <w:semiHidden/>
     <w:unhideWhenUsed/>
   </w:style>
   <w:style w:type="table" w:default="1" w:styleId="TableNormal">
@@ -756,6 +1076,17 @@
     <w:semiHidden/>
     <w:unhideWhenUsed/>
     <w:rsid w:val="00A51272"/>
+  </w:style>
+  <w:style w:type="paragraph" w:styleId="ListParagraph">
+    <w:name w:val="List Paragraph"/>
+    <w:basedOn w:val="Normal"/>
+    <w:uiPriority w:val="34"/>
+    <w:qFormat/>
+    <w:rsid w:val="00E047DC"/>
+    <w:pPr>
+      <w:ind w:left="720"/>
+      <w:contextualSpacing/>
+    </w:pPr>
   </w:style>
 </w:styles>
 </file>
@@ -847,6 +1178,34 @@
 
 <file path=word/glossary/fontTable.xml><?xml version="1.0" encoding="utf-8"?>
 <w:fonts xmlns:mc="http://schemas.openxmlformats.org/markup-compatibility/2006" xmlns:r="http://schemas.openxmlformats.org/officeDocument/2006/relationships" xmlns:w="http://schemas.openxmlformats.org/wordprocessingml/2006/main" xmlns:w14="http://schemas.microsoft.com/office/word/2010/wordml" mc:Ignorable="w14">
+  <w:font w:name="Symbol">
+    <w:panose1 w:val="00000000000000000000"/>
+    <w:charset w:val="02"/>
+    <w:family w:val="auto"/>
+    <w:pitch w:val="variable"/>
+    <w:sig w:usb0="00000000" w:usb1="10000000" w:usb2="00000000" w:usb3="00000000" w:csb0="80000000" w:csb1="00000000"/>
+  </w:font>
+  <w:font w:name="Times New Roman">
+    <w:panose1 w:val="02020603050405020304"/>
+    <w:charset w:val="00"/>
+    <w:family w:val="auto"/>
+    <w:pitch w:val="variable"/>
+    <w:sig w:usb0="E0002AFF" w:usb1="C0007841" w:usb2="00000009" w:usb3="00000000" w:csb0="000001FF" w:csb1="00000000"/>
+  </w:font>
+  <w:font w:name="Courier New">
+    <w:panose1 w:val="02070309020205020404"/>
+    <w:charset w:val="00"/>
+    <w:family w:val="auto"/>
+    <w:pitch w:val="variable"/>
+    <w:sig w:usb0="E0002AFF" w:usb1="C0007843" w:usb2="00000009" w:usb3="00000000" w:csb0="000001FF" w:csb1="00000000"/>
+  </w:font>
+  <w:font w:name="Wingdings">
+    <w:panose1 w:val="05000000000000000000"/>
+    <w:charset w:val="02"/>
+    <w:family w:val="auto"/>
+    <w:pitch w:val="variable"/>
+    <w:sig w:usb0="00000000" w:usb1="10000000" w:usb2="00000000" w:usb3="00000000" w:csb0="80000000" w:csb1="00000000"/>
+  </w:font>
   <w:font w:name="Cambria">
     <w:panose1 w:val="02040503050406030204"/>
     <w:charset w:val="00"/>
@@ -858,21 +1217,14 @@
     <w:charset w:val="4E"/>
     <w:family w:val="auto"/>
     <w:pitch w:val="variable"/>
-    <w:sig w:usb0="00000001" w:usb1="08070000" w:usb2="00000010" w:usb3="00000000" w:csb0="00020000" w:csb1="00000000"/>
+    <w:sig w:usb0="E00002FF" w:usb1="6AC7FDFB" w:usb2="00000012" w:usb3="00000000" w:csb0="0002009F" w:csb1="00000000"/>
   </w:font>
-  <w:font w:name="Times New Roman">
-    <w:panose1 w:val="02020603050405020304"/>
+  <w:font w:name="Helvetica Neue">
+    <w:panose1 w:val="02000503000000020004"/>
     <w:charset w:val="00"/>
     <w:family w:val="auto"/>
     <w:pitch w:val="variable"/>
-    <w:sig w:usb0="E0002AFF" w:usb1="C0007841" w:usb2="00000009" w:usb3="00000000" w:csb0="000001FF" w:csb1="00000000"/>
-  </w:font>
-  <w:font w:name="Palatino">
-    <w:panose1 w:val="00000000000000000000"/>
-    <w:charset w:val="00"/>
-    <w:family w:val="auto"/>
-    <w:pitch w:val="variable"/>
-    <w:sig w:usb0="A00002FF" w:usb1="7800205A" w:usb2="14600000" w:usb3="00000000" w:csb0="00000193" w:csb1="00000000"/>
+    <w:sig w:usb0="E50002FF" w:usb1="500079DB" w:usb2="00000010" w:usb3="00000000" w:csb0="00000001" w:csb1="00000000"/>
   </w:font>
   <w:font w:name="Arial">
     <w:panose1 w:val="020B0604020202020204"/>
@@ -885,7 +1237,7 @@
     <w:charset w:val="4E"/>
     <w:family w:val="auto"/>
     <w:pitch w:val="variable"/>
-    <w:sig w:usb0="00000001" w:usb1="08070000" w:usb2="00000010" w:usb3="00000000" w:csb0="00020000" w:csb1="00000000"/>
+    <w:sig w:usb0="E00002FF" w:usb1="6AC7FDFB" w:usb2="00000012" w:usb3="00000000" w:csb0="0002009F" w:csb1="00000000"/>
   </w:font>
   <w:font w:name="Calibri">
     <w:panose1 w:val="020F0502020204030204"/>
@@ -1687,7 +2039,7 @@
 </file>
 
 <file path=customXml/itemProps1.xml><?xml version="1.0" encoding="utf-8"?>
-<ds:datastoreItem xmlns:ds="http://schemas.openxmlformats.org/officeDocument/2006/customXml" ds:itemID="{10806BEF-7165-C34E-AA7A-77F5E4896F0A}">
+<ds:datastoreItem xmlns:ds="http://schemas.openxmlformats.org/officeDocument/2006/customXml" ds:itemID="{CED86E9A-F557-6540-A493-B696A96FB102}">
   <ds:schemaRefs>
     <ds:schemaRef ds:uri="http://schemas.openxmlformats.org/officeDocument/2006/bibliography"/>
   </ds:schemaRefs>

</xml_diff>

<commit_message>
README update, KARL og ANDRÈ update opg 2 og 3
</commit_message>
<xml_diff>
--- a/eksamensbesvarelser/EKS_H16/README.docx
+++ b/eksamensbesvarelser/EKS_H16/README.docx
@@ -4,195 +4,583 @@
   <w:body>
     <w:p>
       <w:pPr>
-        <w:rPr>
-          <w:rFonts w:ascii="Helvetica Neue" w:hAnsi="Helvetica Neue"/>
+        <w:widowControl w:val="0"/>
+        <w:autoSpaceDE w:val="0"/>
+        <w:autoSpaceDN w:val="0"/>
+        <w:adjustRightInd w:val="0"/>
+        <w:ind w:right="340"/>
+        <w:rPr>
+          <w:rFonts w:ascii="Helvetica Neue" w:hAnsi="Helvetica Neue" w:cs="Helvetica Neue"/>
           <w:b/>
+          <w:bCs/>
         </w:rPr>
       </w:pPr>
       <w:r>
         <w:rPr>
-          <w:rFonts w:ascii="Helvetica Neue" w:hAnsi="Helvetica Neue"/>
+          <w:rFonts w:ascii="Helvetica Neue" w:hAnsi="Helvetica Neue" w:cs="Helvetica Neue"/>
           <w:b/>
+          <w:bCs/>
         </w:rPr>
         <w:t>Oppgave 1</w:t>
       </w:r>
     </w:p>
     <w:p>
       <w:pPr>
-        <w:rPr>
-          <w:rFonts w:ascii="Helvetica Neue" w:hAnsi="Helvetica Neue"/>
-        </w:rPr>
-      </w:pPr>
-    </w:p>
-    <w:p>
-      <w:pPr>
-        <w:rPr>
-          <w:rFonts w:ascii="Helvetica Neue" w:hAnsi="Helvetica Neue"/>
+        <w:widowControl w:val="0"/>
+        <w:autoSpaceDE w:val="0"/>
+        <w:autoSpaceDN w:val="0"/>
+        <w:adjustRightInd w:val="0"/>
+        <w:ind w:right="340"/>
+        <w:rPr>
+          <w:rFonts w:ascii="Helvetica Neue" w:hAnsi="Helvetica Neue" w:cs="Helvetica Neue"/>
+        </w:rPr>
+      </w:pPr>
+    </w:p>
+    <w:p>
+      <w:pPr>
+        <w:widowControl w:val="0"/>
+        <w:autoSpaceDE w:val="0"/>
+        <w:autoSpaceDN w:val="0"/>
+        <w:adjustRightInd w:val="0"/>
+        <w:ind w:right="340"/>
+        <w:rPr>
+          <w:rFonts w:ascii="Helvetica Neue" w:hAnsi="Helvetica Neue" w:cs="Helvetica Neue"/>
         </w:rPr>
       </w:pPr>
       <w:r>
         <w:rPr>
-          <w:rFonts w:ascii="Helvetica Neue" w:hAnsi="Helvetica Neue"/>
-        </w:rPr>
-        <w:t xml:space="preserve">I oppgave </w:t>
+          <w:rFonts w:ascii="Helvetica Neue" w:hAnsi="Helvetica Neue" w:cs="Helvetica Neue"/>
+        </w:rPr>
+        <w:t>I oppgave 1 brukte jeg redigeringsprogrammet Adobe Premiere Pro CC 2015 v9.2.0 for å lage videoen ”intro”. Jeg valgte filformatene .mov og .mp4 da disse brukes på de fleste plattformer og nettlesere, er av forholdsvis liten størrelse, og brukes av svært mange. .mp4 er godkjent som internasjonal standard for videoer, og har derfor svært god støtte. Lyd og film blir her komprimert hver for seg i henholdsvis MPEG-4 og ACC. Dette gjør at filen er liten og filmen er lettere for nettleseren å håndtere. .mov ble brukt som fil-format nummer to. Dette er et filformat som laget med grunnlag i arbeid fra Apple, men formatet er kompatibelt på både Mac og Windows maskiner.</w:t>
+      </w:r>
+    </w:p>
+    <w:p>
+      <w:pPr>
+        <w:widowControl w:val="0"/>
+        <w:autoSpaceDE w:val="0"/>
+        <w:autoSpaceDN w:val="0"/>
+        <w:adjustRightInd w:val="0"/>
+        <w:ind w:right="340"/>
+        <w:rPr>
+          <w:rFonts w:ascii="Helvetica Neue" w:hAnsi="Helvetica Neue" w:cs="Helvetica Neue"/>
+        </w:rPr>
+      </w:pPr>
+    </w:p>
+    <w:p>
+      <w:pPr>
+        <w:widowControl w:val="0"/>
+        <w:autoSpaceDE w:val="0"/>
+        <w:autoSpaceDN w:val="0"/>
+        <w:adjustRightInd w:val="0"/>
+        <w:ind w:right="340"/>
+        <w:rPr>
+          <w:rFonts w:ascii="Helvetica Neue" w:hAnsi="Helvetica Neue" w:cs="Helvetica Neue"/>
+        </w:rPr>
+      </w:pPr>
+      <w:r>
+        <w:rPr>
+          <w:rFonts w:ascii="Helvetica Neue" w:hAnsi="Helvetica Neue" w:cs="Helvetica Neue"/>
+        </w:rPr>
+        <w:t>Videoen er 29 sekunder l</w:t>
+      </w:r>
+      <w:bookmarkStart w:id="0" w:name="_GoBack"/>
+      <w:bookmarkEnd w:id="0"/>
+      <w:r>
+        <w:rPr>
+          <w:rFonts w:ascii="Helvetica Neue" w:hAnsi="Helvetica Neue" w:cs="Helvetica Neue"/>
+        </w:rPr>
+        <w:t xml:space="preserve">ang og fungerer som en informasjons – og promosjonsvideo av firmaet </w:t>
       </w:r>
       <w:r>
         <w:rPr>
-          <w:rFonts w:ascii="Helvetica Neue" w:hAnsi="Helvetica Neue"/>
-        </w:rPr>
-        <w:t xml:space="preserve">1 </w:t>
-      </w:r>
-      <w:r>
-        <w:rPr>
-          <w:rFonts w:ascii="Helvetica Neue" w:hAnsi="Helvetica Neue"/>
-        </w:rPr>
-        <w:t>brukte jeg redigeringsprogrammet Adobe Premiere Pro CC 2015 v9.2.0</w:t>
-      </w:r>
-      <w:r>
-        <w:rPr>
-          <w:rFonts w:ascii="Helvetica Neue" w:hAnsi="Helvetica Neue"/>
-        </w:rPr>
-        <w:t xml:space="preserve"> for å lage </w:t>
-      </w:r>
-      <w:r>
-        <w:rPr>
-          <w:rFonts w:ascii="Helvetica Neue" w:hAnsi="Helvetica Neue"/>
-        </w:rPr>
-        <w:t>videoen ”intro”. Jeg valgte filformatene .mov og .mp4 da disse brukes på de fleste plattformer og nettlesere, er av forholdsvis liten størrelse, og brukes av svært mange.</w:t>
-      </w:r>
-    </w:p>
-    <w:p>
-      <w:pPr>
-        <w:rPr>
-          <w:rFonts w:ascii="Helvetica Neue" w:hAnsi="Helvetica Neue"/>
-        </w:rPr>
-      </w:pPr>
-    </w:p>
-    <w:p>
-      <w:pPr>
-        <w:rPr>
-          <w:rFonts w:ascii="Helvetica Neue" w:hAnsi="Helvetica Neue"/>
-        </w:rPr>
-      </w:pPr>
-      <w:r>
-        <w:rPr>
-          <w:rFonts w:ascii="Helvetica Neue" w:hAnsi="Helvetica Neue"/>
-        </w:rPr>
-        <w:t xml:space="preserve">Videoen er 29 sekunder lang og fungerer som en informasjons – og promosjonsvideo av firmaet </w:t>
-      </w:r>
-      <w:r>
-        <w:rPr>
-          <w:rFonts w:ascii="Helvetica Neue" w:hAnsi="Helvetica Neue"/>
+          <w:rFonts w:ascii="Helvetica Neue" w:hAnsi="Helvetica Neue" w:cs="Helvetica Neue"/>
           <w:i/>
+          <w:iCs/>
         </w:rPr>
         <w:t xml:space="preserve">Fra fjord til bord. </w:t>
       </w:r>
       <w:r>
         <w:rPr>
-          <w:rFonts w:ascii="Helvetica Neue" w:hAnsi="Helvetica Neue"/>
+          <w:rFonts w:ascii="Helvetica Neue" w:hAnsi="Helvetica Neue" w:cs="Helvetica Neue"/>
         </w:rPr>
         <w:t>Jeg brukte måseskrikene og musikken slik oppgaven ba om, og på slutten blir firmanavnet promotert.</w:t>
       </w:r>
     </w:p>
     <w:p>
       <w:pPr>
-        <w:rPr>
-          <w:rFonts w:ascii="Helvetica Neue" w:hAnsi="Helvetica Neue"/>
-        </w:rPr>
-      </w:pPr>
-    </w:p>
-    <w:p>
-      <w:pPr>
-        <w:rPr>
-          <w:rFonts w:ascii="Helvetica Neue" w:hAnsi="Helvetica Neue"/>
+        <w:widowControl w:val="0"/>
+        <w:autoSpaceDE w:val="0"/>
+        <w:autoSpaceDN w:val="0"/>
+        <w:adjustRightInd w:val="0"/>
+        <w:ind w:right="340"/>
+        <w:rPr>
+          <w:rFonts w:ascii="Helvetica Neue" w:hAnsi="Helvetica Neue" w:cs="Helvetica Neue"/>
+        </w:rPr>
+      </w:pPr>
+    </w:p>
+    <w:p>
+      <w:pPr>
+        <w:widowControl w:val="0"/>
+        <w:autoSpaceDE w:val="0"/>
+        <w:autoSpaceDN w:val="0"/>
+        <w:adjustRightInd w:val="0"/>
+        <w:ind w:right="340"/>
+        <w:rPr>
+          <w:rFonts w:ascii="Helvetica Neue" w:hAnsi="Helvetica Neue" w:cs="Helvetica Neue"/>
         </w:rPr>
       </w:pPr>
       <w:r>
         <w:rPr>
-          <w:rFonts w:ascii="Helvetica Neue" w:hAnsi="Helvetica Neue"/>
+          <w:rFonts w:ascii="Helvetica Neue" w:hAnsi="Helvetica Neue" w:cs="Helvetica Neue"/>
+        </w:rPr>
+        <w:t>Program som ble brukt for utvikling og testing:</w:t>
+      </w:r>
+    </w:p>
+    <w:p>
+      <w:pPr>
+        <w:widowControl w:val="0"/>
+        <w:numPr>
+          <w:ilvl w:val="0"/>
+          <w:numId w:val="2"/>
+        </w:numPr>
+        <w:autoSpaceDE w:val="0"/>
+        <w:autoSpaceDN w:val="0"/>
+        <w:adjustRightInd w:val="0"/>
+        <w:ind w:right="340"/>
+        <w:rPr>
+          <w:rFonts w:ascii="Helvetica Neue" w:hAnsi="Helvetica Neue" w:cs="Helvetica Neue"/>
+        </w:rPr>
+      </w:pPr>
+      <w:r>
+        <w:rPr>
+          <w:rFonts w:ascii="Helvetica Neue" w:hAnsi="Helvetica Neue" w:cs="Helvetica Neue"/>
+        </w:rPr>
+        <w:t>Adobe Premiere Pro CC 2015 v9.2.0</w:t>
+      </w:r>
+    </w:p>
+    <w:p>
+      <w:pPr>
+        <w:widowControl w:val="0"/>
+        <w:numPr>
+          <w:ilvl w:val="0"/>
+          <w:numId w:val="2"/>
+        </w:numPr>
+        <w:autoSpaceDE w:val="0"/>
+        <w:autoSpaceDN w:val="0"/>
+        <w:adjustRightInd w:val="0"/>
+        <w:ind w:right="340"/>
+        <w:rPr>
+          <w:rFonts w:ascii="Helvetica Neue" w:hAnsi="Helvetica Neue" w:cs="Helvetica Neue"/>
+        </w:rPr>
+      </w:pPr>
+      <w:r>
+        <w:rPr>
+          <w:rFonts w:ascii="Helvetica Neue" w:hAnsi="Helvetica Neue" w:cs="Helvetica Neue"/>
+        </w:rPr>
+        <w:t>Google Chrome v55.0.2883.95</w:t>
+      </w:r>
+    </w:p>
+    <w:p>
+      <w:pPr>
+        <w:widowControl w:val="0"/>
+        <w:autoSpaceDE w:val="0"/>
+        <w:autoSpaceDN w:val="0"/>
+        <w:adjustRightInd w:val="0"/>
+        <w:ind w:right="340"/>
+        <w:rPr>
+          <w:rFonts w:ascii="Helvetica Neue" w:hAnsi="Helvetica Neue" w:cs="Helvetica Neue"/>
+        </w:rPr>
+      </w:pPr>
+    </w:p>
+    <w:p>
+      <w:pPr>
+        <w:widowControl w:val="0"/>
+        <w:autoSpaceDE w:val="0"/>
+        <w:autoSpaceDN w:val="0"/>
+        <w:adjustRightInd w:val="0"/>
+        <w:ind w:right="340"/>
+        <w:rPr>
+          <w:rFonts w:ascii="Helvetica Neue" w:hAnsi="Helvetica Neue" w:cs="Helvetica Neue"/>
+        </w:rPr>
+      </w:pPr>
+      <w:r>
+        <w:rPr>
+          <w:rFonts w:ascii="Helvetica Neue" w:hAnsi="Helvetica Neue" w:cs="Helvetica Neue"/>
         </w:rPr>
         <w:t>Filene er:</w:t>
       </w:r>
     </w:p>
     <w:p>
       <w:pPr>
-        <w:pStyle w:val="ListParagraph"/>
+        <w:widowControl w:val="0"/>
         <w:numPr>
           <w:ilvl w:val="0"/>
-          <w:numId w:val="1"/>
+          <w:numId w:val="3"/>
         </w:numPr>
-        <w:rPr>
-          <w:rFonts w:ascii="Helvetica Neue" w:hAnsi="Helvetica Neue"/>
+        <w:autoSpaceDE w:val="0"/>
+        <w:autoSpaceDN w:val="0"/>
+        <w:adjustRightInd w:val="0"/>
+        <w:ind w:right="340"/>
+        <w:rPr>
+          <w:rFonts w:ascii="Helvetica Neue" w:hAnsi="Helvetica Neue" w:cs="Helvetica Neue"/>
           <w:i/>
+          <w:iCs/>
         </w:rPr>
       </w:pPr>
       <w:r>
         <w:rPr>
-          <w:rFonts w:ascii="Helvetica Neue" w:hAnsi="Helvetica Neue"/>
+          <w:rFonts w:ascii="Helvetica Neue" w:hAnsi="Helvetica Neue" w:cs="Helvetica Neue"/>
           <w:i/>
+          <w:iCs/>
         </w:rPr>
         <w:t>intro.mov</w:t>
       </w:r>
     </w:p>
     <w:p>
       <w:pPr>
-        <w:pStyle w:val="ListParagraph"/>
+        <w:widowControl w:val="0"/>
         <w:numPr>
           <w:ilvl w:val="0"/>
-          <w:numId w:val="1"/>
+          <w:numId w:val="3"/>
         </w:numPr>
-        <w:rPr>
-          <w:rFonts w:ascii="Helvetica Neue" w:hAnsi="Helvetica Neue"/>
+        <w:autoSpaceDE w:val="0"/>
+        <w:autoSpaceDN w:val="0"/>
+        <w:adjustRightInd w:val="0"/>
+        <w:ind w:right="340"/>
+        <w:rPr>
+          <w:rFonts w:ascii="Helvetica Neue" w:hAnsi="Helvetica Neue" w:cs="Helvetica Neue"/>
           <w:i/>
+          <w:iCs/>
         </w:rPr>
       </w:pPr>
       <w:r>
         <w:rPr>
-          <w:rFonts w:ascii="Helvetica Neue" w:hAnsi="Helvetica Neue"/>
+          <w:rFonts w:ascii="Helvetica Neue" w:hAnsi="Helvetica Neue" w:cs="Helvetica Neue"/>
           <w:i/>
+          <w:iCs/>
         </w:rPr>
         <w:t>intro.mp4</w:t>
       </w:r>
     </w:p>
     <w:p>
       <w:pPr>
-        <w:rPr>
-          <w:rFonts w:ascii="Helvetica Neue" w:hAnsi="Helvetica Neue"/>
-        </w:rPr>
-      </w:pPr>
-    </w:p>
-    <w:p>
-      <w:pPr>
-        <w:rPr>
-          <w:rFonts w:ascii="Helvetica Neue" w:hAnsi="Helvetica Neue"/>
+        <w:widowControl w:val="0"/>
+        <w:autoSpaceDE w:val="0"/>
+        <w:autoSpaceDN w:val="0"/>
+        <w:adjustRightInd w:val="0"/>
+        <w:ind w:right="340"/>
+        <w:rPr>
+          <w:rFonts w:ascii="Helvetica Neue" w:hAnsi="Helvetica Neue" w:cs="Helvetica Neue"/>
+        </w:rPr>
+      </w:pPr>
+    </w:p>
+    <w:p>
+      <w:pPr>
+        <w:widowControl w:val="0"/>
+        <w:autoSpaceDE w:val="0"/>
+        <w:autoSpaceDN w:val="0"/>
+        <w:adjustRightInd w:val="0"/>
+        <w:ind w:right="340"/>
+        <w:rPr>
+          <w:rFonts w:ascii="Helvetica Neue" w:hAnsi="Helvetica Neue" w:cs="Helvetica Neue"/>
           <w:b/>
+          <w:bCs/>
         </w:rPr>
       </w:pPr>
       <w:r>
         <w:rPr>
-          <w:rFonts w:ascii="Helvetica Neue" w:hAnsi="Helvetica Neue"/>
+          <w:rFonts w:ascii="Helvetica Neue" w:hAnsi="Helvetica Neue" w:cs="Helvetica Neue"/>
           <w:b/>
+          <w:bCs/>
         </w:rPr>
         <w:t>Oppgave 2</w:t>
       </w:r>
     </w:p>
     <w:p>
       <w:pPr>
-        <w:rPr>
-          <w:rFonts w:ascii="Helvetica Neue" w:hAnsi="Helvetica Neue"/>
+        <w:widowControl w:val="0"/>
+        <w:autoSpaceDE w:val="0"/>
+        <w:autoSpaceDN w:val="0"/>
+        <w:adjustRightInd w:val="0"/>
+        <w:ind w:right="340"/>
+        <w:rPr>
+          <w:rFonts w:ascii="Helvetica Neue" w:hAnsi="Helvetica Neue" w:cs="Helvetica Neue"/>
           <w:b/>
-        </w:rPr>
-      </w:pPr>
-    </w:p>
-    <w:p>
-      <w:pPr>
-        <w:rPr>
-          <w:rFonts w:ascii="Helvetica Neue" w:hAnsi="Helvetica Neue"/>
-        </w:rPr>
-      </w:pPr>
-      <w:bookmarkStart w:id="0" w:name="_GoBack"/>
-      <w:bookmarkEnd w:id="0"/>
-    </w:p>
+          <w:bCs/>
+        </w:rPr>
+      </w:pPr>
+    </w:p>
+    <w:p>
+      <w:pPr>
+        <w:widowControl w:val="0"/>
+        <w:autoSpaceDE w:val="0"/>
+        <w:autoSpaceDN w:val="0"/>
+        <w:adjustRightInd w:val="0"/>
+        <w:ind w:right="340"/>
+        <w:rPr>
+          <w:rFonts w:ascii="Helvetica Neue" w:hAnsi="Helvetica Neue" w:cs="Helvetica Neue"/>
+        </w:rPr>
+      </w:pPr>
+      <w:r>
+        <w:rPr>
+          <w:rFonts w:ascii="Helvetica Neue" w:hAnsi="Helvetica Neue" w:cs="Helvetica Neue"/>
+        </w:rPr>
+        <w:t xml:space="preserve">Program som ble brukt for utvikling og testing: </w:t>
+      </w:r>
+    </w:p>
+    <w:p>
+      <w:pPr>
+        <w:widowControl w:val="0"/>
+        <w:numPr>
+          <w:ilvl w:val="0"/>
+          <w:numId w:val="4"/>
+        </w:numPr>
+        <w:autoSpaceDE w:val="0"/>
+        <w:autoSpaceDN w:val="0"/>
+        <w:adjustRightInd w:val="0"/>
+        <w:ind w:right="340"/>
+        <w:rPr>
+          <w:rFonts w:ascii="Helvetica Neue" w:hAnsi="Helvetica Neue" w:cs="Helvetica Neue"/>
+        </w:rPr>
+      </w:pPr>
+      <w:r>
+        <w:rPr>
+          <w:rFonts w:ascii="Helvetica Neue" w:hAnsi="Helvetica Neue" w:cs="Helvetica Neue"/>
+        </w:rPr>
+        <w:t>Brackets v1.8.0</w:t>
+      </w:r>
+    </w:p>
+    <w:p>
+      <w:pPr>
+        <w:widowControl w:val="0"/>
+        <w:numPr>
+          <w:ilvl w:val="0"/>
+          <w:numId w:val="4"/>
+        </w:numPr>
+        <w:autoSpaceDE w:val="0"/>
+        <w:autoSpaceDN w:val="0"/>
+        <w:adjustRightInd w:val="0"/>
+        <w:ind w:right="340"/>
+        <w:rPr>
+          <w:rFonts w:ascii="Helvetica Neue" w:hAnsi="Helvetica Neue" w:cs="Helvetica Neue"/>
+        </w:rPr>
+      </w:pPr>
+      <w:r>
+        <w:rPr>
+          <w:rFonts w:ascii="Helvetica Neue" w:hAnsi="Helvetica Neue" w:cs="Helvetica Neue"/>
+        </w:rPr>
+        <w:t>Atom v1.13.0</w:t>
+      </w:r>
+    </w:p>
+    <w:p>
+      <w:pPr>
+        <w:widowControl w:val="0"/>
+        <w:numPr>
+          <w:ilvl w:val="0"/>
+          <w:numId w:val="4"/>
+        </w:numPr>
+        <w:autoSpaceDE w:val="0"/>
+        <w:autoSpaceDN w:val="0"/>
+        <w:adjustRightInd w:val="0"/>
+        <w:ind w:right="340"/>
+        <w:rPr>
+          <w:rFonts w:ascii="Helvetica Neue" w:hAnsi="Helvetica Neue" w:cs="Helvetica Neue"/>
+        </w:rPr>
+      </w:pPr>
+      <w:r>
+        <w:rPr>
+          <w:rFonts w:ascii="Helvetica Neue" w:hAnsi="Helvetica Neue" w:cs="Helvetica Neue"/>
+        </w:rPr>
+        <w:t>Google Chrome v55.0.2883.95</w:t>
+      </w:r>
+    </w:p>
+    <w:p>
+      <w:pPr>
+        <w:widowControl w:val="0"/>
+        <w:autoSpaceDE w:val="0"/>
+        <w:autoSpaceDN w:val="0"/>
+        <w:adjustRightInd w:val="0"/>
+        <w:ind w:right="340"/>
+        <w:rPr>
+          <w:rFonts w:ascii="Helvetica Neue" w:hAnsi="Helvetica Neue" w:cs="Helvetica Neue"/>
+        </w:rPr>
+      </w:pPr>
+    </w:p>
+    <w:p>
+      <w:pPr>
+        <w:widowControl w:val="0"/>
+        <w:autoSpaceDE w:val="0"/>
+        <w:autoSpaceDN w:val="0"/>
+        <w:adjustRightInd w:val="0"/>
+        <w:ind w:right="340"/>
+        <w:rPr>
+          <w:rFonts w:ascii="Helvetica Neue" w:hAnsi="Helvetica Neue" w:cs="Helvetica Neue"/>
+        </w:rPr>
+      </w:pPr>
+      <w:r>
+        <w:rPr>
+          <w:rFonts w:ascii="Helvetica Neue" w:hAnsi="Helvetica Neue" w:cs="Helvetica Neue"/>
+        </w:rPr>
+        <w:t>I oppgave 2 …</w:t>
+      </w:r>
+    </w:p>
+    <w:p>
+      <w:pPr>
+        <w:widowControl w:val="0"/>
+        <w:autoSpaceDE w:val="0"/>
+        <w:autoSpaceDN w:val="0"/>
+        <w:adjustRightInd w:val="0"/>
+        <w:ind w:right="340"/>
+        <w:rPr>
+          <w:rFonts w:ascii="Helvetica Neue" w:hAnsi="Helvetica Neue" w:cs="Helvetica Neue"/>
+        </w:rPr>
+      </w:pPr>
+    </w:p>
+    <w:p>
+      <w:pPr>
+        <w:widowControl w:val="0"/>
+        <w:autoSpaceDE w:val="0"/>
+        <w:autoSpaceDN w:val="0"/>
+        <w:adjustRightInd w:val="0"/>
+        <w:ind w:right="340"/>
+        <w:rPr>
+          <w:rFonts w:ascii="Helvetica Neue" w:hAnsi="Helvetica Neue" w:cs="Helvetica Neue"/>
+          <w:b/>
+          <w:bCs/>
+        </w:rPr>
+      </w:pPr>
+      <w:r>
+        <w:rPr>
+          <w:rFonts w:ascii="Helvetica Neue" w:hAnsi="Helvetica Neue" w:cs="Helvetica Neue"/>
+          <w:b/>
+          <w:bCs/>
+        </w:rPr>
+        <w:t>Oppgave 3</w:t>
+      </w:r>
+    </w:p>
+    <w:p>
+      <w:pPr>
+        <w:widowControl w:val="0"/>
+        <w:autoSpaceDE w:val="0"/>
+        <w:autoSpaceDN w:val="0"/>
+        <w:adjustRightInd w:val="0"/>
+        <w:ind w:right="340"/>
+        <w:rPr>
+          <w:rFonts w:ascii="Helvetica Neue" w:hAnsi="Helvetica Neue" w:cs="Helvetica Neue"/>
+          <w:b/>
+          <w:bCs/>
+        </w:rPr>
+      </w:pPr>
+    </w:p>
+    <w:p>
+      <w:pPr>
+        <w:widowControl w:val="0"/>
+        <w:autoSpaceDE w:val="0"/>
+        <w:autoSpaceDN w:val="0"/>
+        <w:adjustRightInd w:val="0"/>
+        <w:ind w:right="340"/>
+        <w:rPr>
+          <w:rFonts w:ascii="Helvetica Neue" w:hAnsi="Helvetica Neue" w:cs="Helvetica Neue"/>
+        </w:rPr>
+      </w:pPr>
+      <w:r>
+        <w:rPr>
+          <w:rFonts w:ascii="Helvetica Neue" w:hAnsi="Helvetica Neue" w:cs="Helvetica Neue"/>
+        </w:rPr>
+        <w:t xml:space="preserve">Program som ble brukt for utvikling og testing: </w:t>
+      </w:r>
+    </w:p>
+    <w:p>
+      <w:pPr>
+        <w:widowControl w:val="0"/>
+        <w:numPr>
+          <w:ilvl w:val="0"/>
+          <w:numId w:val="5"/>
+        </w:numPr>
+        <w:autoSpaceDE w:val="0"/>
+        <w:autoSpaceDN w:val="0"/>
+        <w:adjustRightInd w:val="0"/>
+        <w:ind w:right="340"/>
+        <w:rPr>
+          <w:rFonts w:ascii="Helvetica Neue" w:hAnsi="Helvetica Neue" w:cs="Helvetica Neue"/>
+        </w:rPr>
+      </w:pPr>
+      <w:r>
+        <w:rPr>
+          <w:rFonts w:ascii="Helvetica Neue" w:hAnsi="Helvetica Neue" w:cs="Helvetica Neue"/>
+        </w:rPr>
+        <w:t>Brackets v1.8.0</w:t>
+      </w:r>
+    </w:p>
+    <w:p>
+      <w:pPr>
+        <w:widowControl w:val="0"/>
+        <w:numPr>
+          <w:ilvl w:val="0"/>
+          <w:numId w:val="5"/>
+        </w:numPr>
+        <w:autoSpaceDE w:val="0"/>
+        <w:autoSpaceDN w:val="0"/>
+        <w:adjustRightInd w:val="0"/>
+        <w:ind w:right="340"/>
+        <w:rPr>
+          <w:rFonts w:ascii="Helvetica Neue" w:hAnsi="Helvetica Neue" w:cs="Helvetica Neue"/>
+        </w:rPr>
+      </w:pPr>
+      <w:r>
+        <w:rPr>
+          <w:rFonts w:ascii="Helvetica Neue" w:hAnsi="Helvetica Neue" w:cs="Helvetica Neue"/>
+        </w:rPr>
+        <w:t>Atom v1.13.0</w:t>
+      </w:r>
+    </w:p>
+    <w:p>
+      <w:pPr>
+        <w:widowControl w:val="0"/>
+        <w:numPr>
+          <w:ilvl w:val="0"/>
+          <w:numId w:val="5"/>
+        </w:numPr>
+        <w:autoSpaceDE w:val="0"/>
+        <w:autoSpaceDN w:val="0"/>
+        <w:adjustRightInd w:val="0"/>
+        <w:ind w:right="340"/>
+        <w:rPr>
+          <w:rFonts w:ascii="Helvetica Neue" w:hAnsi="Helvetica Neue" w:cs="Helvetica Neue"/>
+        </w:rPr>
+      </w:pPr>
+      <w:r>
+        <w:rPr>
+          <w:rFonts w:ascii="Helvetica Neue" w:hAnsi="Helvetica Neue" w:cs="Helvetica Neue"/>
+        </w:rPr>
+        <w:t>Google Chrome v55.0.2883.95</w:t>
+      </w:r>
+    </w:p>
+    <w:p>
+      <w:pPr>
+        <w:widowControl w:val="0"/>
+        <w:autoSpaceDE w:val="0"/>
+        <w:autoSpaceDN w:val="0"/>
+        <w:adjustRightInd w:val="0"/>
+        <w:ind w:right="340"/>
+        <w:rPr>
+          <w:rFonts w:ascii="Helvetica Neue" w:hAnsi="Helvetica Neue" w:cs="Helvetica Neue"/>
+        </w:rPr>
+      </w:pPr>
+    </w:p>
+    <w:p>
+      <w:pPr>
+        <w:widowControl w:val="0"/>
+        <w:autoSpaceDE w:val="0"/>
+        <w:autoSpaceDN w:val="0"/>
+        <w:adjustRightInd w:val="0"/>
+        <w:ind w:right="340"/>
+        <w:rPr>
+          <w:rFonts w:ascii="Helvetica Neue" w:hAnsi="Helvetica Neue" w:cs="Helvetica Neue"/>
+        </w:rPr>
+      </w:pPr>
+    </w:p>
+    <w:p/>
     <w:sectPr>
       <w:headerReference w:type="even" r:id="rId9"/>
       <w:headerReference w:type="default" r:id="rId10"/>
@@ -358,6 +746,7 @@
         <w:temporary/>
         <w:showingPlcHdr/>
       </w:sdtPr>
+      <w:sdtEndPr/>
       <w:sdtContent>
         <w:r>
           <w:t>[Type text]</w:t>
@@ -376,6 +765,7 @@
         <w:temporary/>
         <w:showingPlcHdr/>
       </w:sdtPr>
+      <w:sdtEndPr/>
       <w:sdtContent>
         <w:r>
           <w:t>[Type text]</w:t>
@@ -394,6 +784,7 @@
         <w:temporary/>
         <w:showingPlcHdr/>
       </w:sdtPr>
+      <w:sdtEndPr/>
       <w:sdtContent>
         <w:r>
           <w:t>[Type text]</w:t>
@@ -463,6 +854,222 @@
 <file path=word/numbering.xml><?xml version="1.0" encoding="utf-8"?>
 <w:numbering xmlns:wpc="http://schemas.microsoft.com/office/word/2010/wordprocessingCanvas" xmlns:mo="http://schemas.microsoft.com/office/mac/office/2008/main" xmlns:mc="http://schemas.openxmlformats.org/markup-compatibility/2006" xmlns:mv="urn:schemas-microsoft-com:mac:vml" xmlns:o="urn:schemas-microsoft-com:office:office" xmlns:r="http://schemas.openxmlformats.org/officeDocument/2006/relationships" xmlns:m="http://schemas.openxmlformats.org/officeDocument/2006/math" xmlns:v="urn:schemas-microsoft-com:vml" xmlns:wp14="http://schemas.microsoft.com/office/word/2010/wordprocessingDrawing" xmlns:wp="http://schemas.openxmlformats.org/drawingml/2006/wordprocessingDrawing" xmlns:w10="urn:schemas-microsoft-com:office:word" xmlns:w="http://schemas.openxmlformats.org/wordprocessingml/2006/main" xmlns:w14="http://schemas.microsoft.com/office/word/2010/wordml" xmlns:wpg="http://schemas.microsoft.com/office/word/2010/wordprocessingGroup" xmlns:wpi="http://schemas.microsoft.com/office/word/2010/wordprocessingInk" xmlns:wne="http://schemas.microsoft.com/office/word/2006/wordml" xmlns:wps="http://schemas.microsoft.com/office/word/2010/wordprocessingShape" mc:Ignorable="w14 wp14">
   <w:abstractNum w:abstractNumId="0">
+    <w:nsid w:val="00000001"/>
+    <w:multiLevelType w:val="hybridMultilevel"/>
+    <w:tmpl w:val="00000001"/>
+    <w:lvl w:ilvl="0" w:tplc="00000001">
+      <w:start w:val="1"/>
+      <w:numFmt w:val="bullet"/>
+      <w:lvlText w:val="•"/>
+      <w:lvlJc w:val="left"/>
+      <w:pPr>
+        <w:ind w:left="720" w:hanging="360"/>
+      </w:pPr>
+    </w:lvl>
+    <w:lvl w:ilvl="1" w:tplc="FFFFFFFF">
+      <w:numFmt w:val="decimal"/>
+      <w:lvlText w:val=""/>
+      <w:lvlJc w:val="left"/>
+    </w:lvl>
+    <w:lvl w:ilvl="2" w:tplc="FFFFFFFF">
+      <w:numFmt w:val="decimal"/>
+      <w:lvlText w:val=""/>
+      <w:lvlJc w:val="left"/>
+    </w:lvl>
+    <w:lvl w:ilvl="3" w:tplc="FFFFFFFF">
+      <w:numFmt w:val="decimal"/>
+      <w:lvlText w:val=""/>
+      <w:lvlJc w:val="left"/>
+    </w:lvl>
+    <w:lvl w:ilvl="4" w:tplc="FFFFFFFF">
+      <w:numFmt w:val="decimal"/>
+      <w:lvlText w:val=""/>
+      <w:lvlJc w:val="left"/>
+    </w:lvl>
+    <w:lvl w:ilvl="5" w:tplc="FFFFFFFF">
+      <w:numFmt w:val="decimal"/>
+      <w:lvlText w:val=""/>
+      <w:lvlJc w:val="left"/>
+    </w:lvl>
+    <w:lvl w:ilvl="6" w:tplc="FFFFFFFF">
+      <w:numFmt w:val="decimal"/>
+      <w:lvlText w:val=""/>
+      <w:lvlJc w:val="left"/>
+    </w:lvl>
+    <w:lvl w:ilvl="7" w:tplc="FFFFFFFF">
+      <w:numFmt w:val="decimal"/>
+      <w:lvlText w:val=""/>
+      <w:lvlJc w:val="left"/>
+    </w:lvl>
+    <w:lvl w:ilvl="8" w:tplc="FFFFFFFF">
+      <w:numFmt w:val="decimal"/>
+      <w:lvlText w:val=""/>
+      <w:lvlJc w:val="left"/>
+    </w:lvl>
+  </w:abstractNum>
+  <w:abstractNum w:abstractNumId="1">
+    <w:nsid w:val="00000002"/>
+    <w:multiLevelType w:val="hybridMultilevel"/>
+    <w:tmpl w:val="00000002"/>
+    <w:lvl w:ilvl="0" w:tplc="00000065">
+      <w:start w:val="1"/>
+      <w:numFmt w:val="bullet"/>
+      <w:lvlText w:val="•"/>
+      <w:lvlJc w:val="left"/>
+      <w:pPr>
+        <w:ind w:left="720" w:hanging="360"/>
+      </w:pPr>
+    </w:lvl>
+    <w:lvl w:ilvl="1" w:tplc="FFFFFFFF">
+      <w:numFmt w:val="decimal"/>
+      <w:lvlText w:val=""/>
+      <w:lvlJc w:val="left"/>
+    </w:lvl>
+    <w:lvl w:ilvl="2" w:tplc="FFFFFFFF">
+      <w:numFmt w:val="decimal"/>
+      <w:lvlText w:val=""/>
+      <w:lvlJc w:val="left"/>
+    </w:lvl>
+    <w:lvl w:ilvl="3" w:tplc="FFFFFFFF">
+      <w:numFmt w:val="decimal"/>
+      <w:lvlText w:val=""/>
+      <w:lvlJc w:val="left"/>
+    </w:lvl>
+    <w:lvl w:ilvl="4" w:tplc="FFFFFFFF">
+      <w:numFmt w:val="decimal"/>
+      <w:lvlText w:val=""/>
+      <w:lvlJc w:val="left"/>
+    </w:lvl>
+    <w:lvl w:ilvl="5" w:tplc="FFFFFFFF">
+      <w:numFmt w:val="decimal"/>
+      <w:lvlText w:val=""/>
+      <w:lvlJc w:val="left"/>
+    </w:lvl>
+    <w:lvl w:ilvl="6" w:tplc="FFFFFFFF">
+      <w:numFmt w:val="decimal"/>
+      <w:lvlText w:val=""/>
+      <w:lvlJc w:val="left"/>
+    </w:lvl>
+    <w:lvl w:ilvl="7" w:tplc="FFFFFFFF">
+      <w:numFmt w:val="decimal"/>
+      <w:lvlText w:val=""/>
+      <w:lvlJc w:val="left"/>
+    </w:lvl>
+    <w:lvl w:ilvl="8" w:tplc="FFFFFFFF">
+      <w:numFmt w:val="decimal"/>
+      <w:lvlText w:val=""/>
+      <w:lvlJc w:val="left"/>
+    </w:lvl>
+  </w:abstractNum>
+  <w:abstractNum w:abstractNumId="2">
+    <w:nsid w:val="00000003"/>
+    <w:multiLevelType w:val="hybridMultilevel"/>
+    <w:tmpl w:val="00000003"/>
+    <w:lvl w:ilvl="0" w:tplc="000000C9">
+      <w:start w:val="1"/>
+      <w:numFmt w:val="bullet"/>
+      <w:lvlText w:val="•"/>
+      <w:lvlJc w:val="left"/>
+      <w:pPr>
+        <w:ind w:left="720" w:hanging="360"/>
+      </w:pPr>
+    </w:lvl>
+    <w:lvl w:ilvl="1" w:tplc="FFFFFFFF">
+      <w:numFmt w:val="decimal"/>
+      <w:lvlText w:val=""/>
+      <w:lvlJc w:val="left"/>
+    </w:lvl>
+    <w:lvl w:ilvl="2" w:tplc="FFFFFFFF">
+      <w:numFmt w:val="decimal"/>
+      <w:lvlText w:val=""/>
+      <w:lvlJc w:val="left"/>
+    </w:lvl>
+    <w:lvl w:ilvl="3" w:tplc="FFFFFFFF">
+      <w:numFmt w:val="decimal"/>
+      <w:lvlText w:val=""/>
+      <w:lvlJc w:val="left"/>
+    </w:lvl>
+    <w:lvl w:ilvl="4" w:tplc="FFFFFFFF">
+      <w:numFmt w:val="decimal"/>
+      <w:lvlText w:val=""/>
+      <w:lvlJc w:val="left"/>
+    </w:lvl>
+    <w:lvl w:ilvl="5" w:tplc="FFFFFFFF">
+      <w:numFmt w:val="decimal"/>
+      <w:lvlText w:val=""/>
+      <w:lvlJc w:val="left"/>
+    </w:lvl>
+    <w:lvl w:ilvl="6" w:tplc="FFFFFFFF">
+      <w:numFmt w:val="decimal"/>
+      <w:lvlText w:val=""/>
+      <w:lvlJc w:val="left"/>
+    </w:lvl>
+    <w:lvl w:ilvl="7" w:tplc="FFFFFFFF">
+      <w:numFmt w:val="decimal"/>
+      <w:lvlText w:val=""/>
+      <w:lvlJc w:val="left"/>
+    </w:lvl>
+    <w:lvl w:ilvl="8" w:tplc="FFFFFFFF">
+      <w:numFmt w:val="decimal"/>
+      <w:lvlText w:val=""/>
+      <w:lvlJc w:val="left"/>
+    </w:lvl>
+  </w:abstractNum>
+  <w:abstractNum w:abstractNumId="3">
+    <w:nsid w:val="00000004"/>
+    <w:multiLevelType w:val="hybridMultilevel"/>
+    <w:tmpl w:val="00000004"/>
+    <w:lvl w:ilvl="0" w:tplc="0000012D">
+      <w:start w:val="1"/>
+      <w:numFmt w:val="bullet"/>
+      <w:lvlText w:val="•"/>
+      <w:lvlJc w:val="left"/>
+      <w:pPr>
+        <w:ind w:left="720" w:hanging="360"/>
+      </w:pPr>
+    </w:lvl>
+    <w:lvl w:ilvl="1" w:tplc="FFFFFFFF">
+      <w:numFmt w:val="decimal"/>
+      <w:lvlText w:val=""/>
+      <w:lvlJc w:val="left"/>
+    </w:lvl>
+    <w:lvl w:ilvl="2" w:tplc="FFFFFFFF">
+      <w:numFmt w:val="decimal"/>
+      <w:lvlText w:val=""/>
+      <w:lvlJc w:val="left"/>
+    </w:lvl>
+    <w:lvl w:ilvl="3" w:tplc="FFFFFFFF">
+      <w:numFmt w:val="decimal"/>
+      <w:lvlText w:val=""/>
+      <w:lvlJc w:val="left"/>
+    </w:lvl>
+    <w:lvl w:ilvl="4" w:tplc="FFFFFFFF">
+      <w:numFmt w:val="decimal"/>
+      <w:lvlText w:val=""/>
+      <w:lvlJc w:val="left"/>
+    </w:lvl>
+    <w:lvl w:ilvl="5" w:tplc="FFFFFFFF">
+      <w:numFmt w:val="decimal"/>
+      <w:lvlText w:val=""/>
+      <w:lvlJc w:val="left"/>
+    </w:lvl>
+    <w:lvl w:ilvl="6" w:tplc="FFFFFFFF">
+      <w:numFmt w:val="decimal"/>
+      <w:lvlText w:val=""/>
+      <w:lvlJc w:val="left"/>
+    </w:lvl>
+    <w:lvl w:ilvl="7" w:tplc="FFFFFFFF">
+      <w:numFmt w:val="decimal"/>
+      <w:lvlText w:val=""/>
+      <w:lvlJc w:val="left"/>
+    </w:lvl>
+    <w:lvl w:ilvl="8" w:tplc="FFFFFFFF">
+      <w:numFmt w:val="decimal"/>
+      <w:lvlText w:val=""/>
+      <w:lvlJc w:val="left"/>
+    </w:lvl>
+  </w:abstractNum>
+  <w:abstractNum w:abstractNumId="4">
     <w:nsid w:val="61DA297F"/>
     <w:multiLevelType w:val="hybridMultilevel"/>
     <w:tmpl w:val="58C6034E"/>
@@ -576,7 +1183,19 @@
     </w:lvl>
   </w:abstractNum>
   <w:num w:numId="1">
+    <w:abstractNumId w:val="4"/>
+  </w:num>
+  <w:num w:numId="2">
     <w:abstractNumId w:val="0"/>
+  </w:num>
+  <w:num w:numId="3">
+    <w:abstractNumId w:val="1"/>
+  </w:num>
+  <w:num w:numId="4">
+    <w:abstractNumId w:val="2"/>
+  </w:num>
+  <w:num w:numId="5">
+    <w:abstractNumId w:val="3"/>
   </w:num>
 </w:numbering>
 </file>
@@ -743,6 +1362,7 @@
   <w:style w:type="character" w:default="1" w:styleId="DefaultParagraphFont">
     <w:name w:val="Default Paragraph Font"/>
     <w:uiPriority w:val="1"/>
+    <w:semiHidden/>
     <w:unhideWhenUsed/>
   </w:style>
   <w:style w:type="table" w:default="1" w:styleId="TableNormal">
@@ -998,6 +1618,7 @@
   <w:style w:type="character" w:default="1" w:styleId="DefaultParagraphFont">
     <w:name w:val="Default Paragraph Font"/>
     <w:uiPriority w:val="1"/>
+    <w:semiHidden/>
     <w:unhideWhenUsed/>
   </w:style>
   <w:style w:type="table" w:default="1" w:styleId="TableNormal">
@@ -1217,7 +1838,7 @@
     <w:charset w:val="4E"/>
     <w:family w:val="auto"/>
     <w:pitch w:val="variable"/>
-    <w:sig w:usb0="E00002FF" w:usb1="6AC7FDFB" w:usb2="00000012" w:usb3="00000000" w:csb0="0002009F" w:csb1="00000000"/>
+    <w:sig w:usb0="00000001" w:usb1="08070000" w:usb2="00000010" w:usb3="00000000" w:csb0="00020000" w:csb1="00000000"/>
   </w:font>
   <w:font w:name="Helvetica Neue">
     <w:panose1 w:val="02000503000000020004"/>
@@ -1237,7 +1858,7 @@
     <w:charset w:val="4E"/>
     <w:family w:val="auto"/>
     <w:pitch w:val="variable"/>
-    <w:sig w:usb0="E00002FF" w:usb1="6AC7FDFB" w:usb2="00000012" w:usb3="00000000" w:csb0="0002009F" w:csb1="00000000"/>
+    <w:sig w:usb0="00000001" w:usb1="08070000" w:usb2="00000010" w:usb3="00000000" w:csb0="00020000" w:csb1="00000000"/>
   </w:font>
   <w:font w:name="Calibri">
     <w:panose1 w:val="020F0502020204030204"/>
@@ -2039,7 +2660,7 @@
 </file>
 
 <file path=customXml/itemProps1.xml><?xml version="1.0" encoding="utf-8"?>
-<ds:datastoreItem xmlns:ds="http://schemas.openxmlformats.org/officeDocument/2006/customXml" ds:itemID="{CED86E9A-F557-6540-A493-B696A96FB102}">
+<ds:datastoreItem xmlns:ds="http://schemas.openxmlformats.org/officeDocument/2006/customXml" ds:itemID="{507EFA3E-5884-1345-95B5-57AFB9749B0A}">
   <ds:schemaRefs>
     <ds:schemaRef ds:uri="http://schemas.openxmlformats.org/officeDocument/2006/bibliography"/>
   </ds:schemaRefs>

</xml_diff>